<commit_message>
ejcz ti em el konwert
</commit_message>
<xml_diff>
--- a/backendProject/53423342/album_weselny.docx
+++ b/backendProject/53423342/album_weselny.docx
@@ -34,8 +34,56 @@
               <w:autoSpaceDN w:val="0"/>
               <w:autoSpaceDE w:val="0"/>
               <w:widowControl/>
-              <w:spacing w:line="240" w:lineRule="auto" w:before="1010" w:after="0"/>
-              <w:ind w:left="1750" w:right="0" w:firstLine="0"/>
+              <w:spacing w:line="374" w:lineRule="exact" w:before="7284" w:after="0"/>
+              <w:ind w:left="5328" w:right="5328" w:firstLine="0"/>
+              <w:jc w:val="center"/>
+            </w:pPr>
+            <w:r>
+              <w:rPr>
+                <w:rFonts w:ascii="Helvetica" w:hAnsi="Helvetica" w:eastAsia="Helvetica"/>
+                <w:b w:val="0"/>
+                <w:i w:val="0"/>
+              </w:rPr>
+              <w:t xml:space="preserve">1 </w:t>
+            </w:r>
+          </w:p>
+        </w:tc>
+      </w:tr>
+    </w:tbl>
+    <w:tbl>
+      <w:tblPr>
+        <w:tblW w:type="auto" w:w="0"/>
+        <w:tblLayout w:type="fixed"/>
+        <w:tblLook w:firstColumn="1" w:firstRow="1" w:lastColumn="0" w:lastRow="0" w:noHBand="0" w:noVBand="1" w:val="04A0"/>
+        <w:tblInd w:w="10.0" w:type="dxa"/>
+      </w:tblPr>
+      <w:tblGrid>
+        <w:gridCol w:w="11693"/>
+      </w:tblGrid>
+      <w:tr>
+        <w:trPr>
+          <w:trHeight w:hRule="exact" w:val="8236"/>
+        </w:trPr>
+        <w:tc>
+          <w:tcPr>
+            <w:tcW w:type="dxa" w:w="11684"/>
+            <w:tcBorders>
+              <w:start w:sz="16.0" w:val="single" w:color="#000000"/>
+              <w:bottom w:sz="16.0" w:val="single" w:color="#000000"/>
+            </w:tcBorders>
+            <w:shd w:fill="f4ddb3"/>
+            <w:tcMar>
+              <w:start w:w="0" w:type="dxa"/>
+              <w:end w:w="0" w:type="dxa"/>
+            </w:tcMar>
+          </w:tcPr>
+          <w:p>
+            <w:pPr>
+              <w:autoSpaceDN w:val="0"/>
+              <w:autoSpaceDE w:val="0"/>
+              <w:widowControl/>
+              <w:spacing w:line="240" w:lineRule="auto" w:before="616" w:after="0"/>
+              <w:ind w:left="940" w:right="0" w:firstLine="0"/>
               <w:jc w:val="left"/>
             </w:pPr>
             <w:r>
@@ -78,7 +126,7 @@
               <w:autoSpaceDN w:val="0"/>
               <w:autoSpaceDE w:val="0"/>
               <w:widowControl/>
-              <w:spacing w:line="330" w:lineRule="exact" w:before="2984" w:after="0"/>
+              <w:spacing w:line="330" w:lineRule="exact" w:before="3378" w:after="0"/>
               <w:ind w:left="0" w:right="0" w:firstLine="0"/>
               <w:jc w:val="center"/>
             </w:pPr>
@@ -88,7 +136,7 @@
                 <w:b w:val="0"/>
                 <w:i w:val="0"/>
               </w:rPr>
-              <w:t>1</w:t>
+              <w:t>2</w:t>
             </w:r>
           </w:p>
         </w:tc>
@@ -136,7 +184,7 @@
                 <w:b w:val="0"/>
                 <w:i w:val="0"/>
               </w:rPr>
-              <w:t xml:space="preserve">2 </w:t>
+              <w:t xml:space="preserve">3 </w:t>
             </w:r>
           </w:p>
         </w:tc>

</xml_diff>